<commit_message>
Update readme to include hw 4
</commit_message>
<xml_diff>
--- a/Homework 4.docx
+++ b/Homework 4.docx
@@ -231,15 +231,7 @@
         <w:t>English,</w:t>
       </w:r>
       <w:r>
-        <w:t xml:space="preserve"> logic, </w:t>
-      </w:r>
-      <w:proofErr w:type="gramStart"/>
-      <w:r>
-        <w:t>mathematics</w:t>
-      </w:r>
-      <w:proofErr w:type="gramEnd"/>
-      <w:r>
-        <w:t xml:space="preserve"> and pseudocode</w:t>
+        <w:t xml:space="preserve"> logic, mathematics and pseudocode</w:t>
       </w:r>
       <w:r>
         <w:t xml:space="preserve"> (</w:t>
@@ -381,7 +373,311 @@
         <mc:AlternateContent>
           <mc:Choice Requires="wps">
             <w:drawing>
-              <wp:anchor distT="0" distB="0" distL="114300" distR="114300" simplePos="0" relativeHeight="251633152" behindDoc="0" locked="0" layoutInCell="1" allowOverlap="1" wp14:anchorId="01DBD814" wp14:editId="69FD2A11">
+              <wp:anchor distT="0" distB="0" distL="114300" distR="114300" simplePos="0" relativeHeight="251638272" behindDoc="0" locked="0" layoutInCell="1" allowOverlap="1" wp14:anchorId="39E127C9" wp14:editId="592E15B7">
+                <wp:simplePos x="0" y="0"/>
+                <wp:positionH relativeFrom="column">
+                  <wp:posOffset>607039</wp:posOffset>
+                </wp:positionH>
+                <wp:positionV relativeFrom="paragraph">
+                  <wp:posOffset>188109</wp:posOffset>
+                </wp:positionV>
+                <wp:extent cx="488966" cy="207010"/>
+                <wp:effectExtent l="0" t="0" r="6350" b="0"/>
+                <wp:wrapNone/>
+                <wp:docPr id="81" name="Text Box 111"/>
+                <wp:cNvGraphicFramePr>
+                  <a:graphicFrameLocks xmlns:a="http://schemas.openxmlformats.org/drawingml/2006/main"/>
+                </wp:cNvGraphicFramePr>
+                <a:graphic xmlns:a="http://schemas.openxmlformats.org/drawingml/2006/main">
+                  <a:graphicData uri="http://schemas.microsoft.com/office/word/2010/wordprocessingShape">
+                    <wps:wsp>
+                      <wps:cNvSpPr txBox="1">
+                        <a:spLocks/>
+                      </wps:cNvSpPr>
+                      <wps:spPr bwMode="auto">
+                        <a:xfrm>
+                          <a:off x="0" y="0"/>
+                          <a:ext cx="488966" cy="207010"/>
+                        </a:xfrm>
+                        <a:prstGeom prst="rect">
+                          <a:avLst/>
+                        </a:prstGeom>
+                        <a:solidFill>
+                          <a:srgbClr val="FFFFFF"/>
+                        </a:solidFill>
+                        <a:ln>
+                          <a:noFill/>
+                        </a:ln>
+                        <a:extLst>
+                          <a:ext uri="{91240B29-F687-4F45-9708-019B960494DF}">
+                            <a14:hiddenLine xmlns:a14="http://schemas.microsoft.com/office/drawing/2010/main" w="9525">
+                              <a:solidFill>
+                                <a:srgbClr val="000000"/>
+                              </a:solidFill>
+                              <a:miter lim="800000"/>
+                              <a:headEnd/>
+                              <a:tailEnd/>
+                            </a14:hiddenLine>
+                          </a:ext>
+                        </a:extLst>
+                      </wps:spPr>
+                      <wps:txbx>
+                        <w:txbxContent>
+                          <w:p>
+                            <w:pPr>
+                              <w:spacing w:after="0" w:line="240" w:lineRule="auto"/>
+                              <w:rPr>
+                                <w:b/>
+                                <w:bCs/>
+                              </w:rPr>
+                            </w:pPr>
+                            <w:r>
+                              <w:rPr>
+                                <w:rFonts w:cs="Calibri"/>
+                                <w:b/>
+                                <w:bCs/>
+                              </w:rPr>
+                              <w:t>π</w:t>
+                            </w:r>
+                            <w:r>
+                              <w:rPr>
+                                <w:b/>
+                                <w:bCs/>
+                              </w:rPr>
+                              <w:t xml:space="preserve"> =</w:t>
+                            </w:r>
+                            <w:r>
+                              <w:rPr>
+                                <w:b/>
+                                <w:bCs/>
+                              </w:rPr>
+                              <w:t>nil</w:t>
+                            </w:r>
+                          </w:p>
+                        </w:txbxContent>
+                      </wps:txbx>
+                      <wps:bodyPr rot="0" vert="horz" wrap="square" lIns="0" tIns="0" rIns="0" bIns="0" anchor="t" anchorCtr="0" upright="1">
+                        <a:noAutofit/>
+                      </wps:bodyPr>
+                    </wps:wsp>
+                  </a:graphicData>
+                </a:graphic>
+                <wp14:sizeRelH relativeFrom="page">
+                  <wp14:pctWidth>0</wp14:pctWidth>
+                </wp14:sizeRelH>
+                <wp14:sizeRelV relativeFrom="page">
+                  <wp14:pctHeight>0</wp14:pctHeight>
+                </wp14:sizeRelV>
+              </wp:anchor>
+            </w:drawing>
+          </mc:Choice>
+          <mc:Fallback>
+            <w:pict>
+              <v:shapetype w14:anchorId="39E127C9" id="_x0000_t202" coordsize="21600,21600" o:spt="202" path="m,l,21600r21600,l21600,xe">
+                <v:stroke joinstyle="miter"/>
+                <v:path gradientshapeok="t" o:connecttype="rect"/>
+              </v:shapetype>
+              <v:shape id="Text Box 111" o:spid="_x0000_s1026" type="#_x0000_t202" style="position:absolute;margin-left:47.8pt;margin-top:14.8pt;width:38.5pt;height:16.3pt;z-index:251638272;visibility:visible;mso-wrap-style:square;mso-width-percent:0;mso-height-percent:0;mso-wrap-distance-left:9pt;mso-wrap-distance-top:0;mso-wrap-distance-right:9pt;mso-wrap-distance-bottom:0;mso-position-horizontal:absolute;mso-position-horizontal-relative:text;mso-position-vertical:absolute;mso-position-vertical-relative:text;mso-width-percent:0;mso-height-percent:0;mso-width-relative:page;mso-height-relative:page;v-text-anchor:top" o:gfxdata="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" stroked="f">
+                <v:path arrowok="t"/>
+                <v:textbox inset="0,0,0,0">
+                  <w:txbxContent>
+                    <w:p>
+                      <w:pPr>
+                        <w:spacing w:after="0" w:line="240" w:lineRule="auto"/>
+                        <w:rPr>
+                          <w:b/>
+                          <w:bCs/>
+                        </w:rPr>
+                      </w:pPr>
+                      <w:r>
+                        <w:rPr>
+                          <w:rFonts w:cs="Calibri"/>
+                          <w:b/>
+                          <w:bCs/>
+                        </w:rPr>
+                        <w:t>π</w:t>
+                      </w:r>
+                      <w:r>
+                        <w:rPr>
+                          <w:b/>
+                          <w:bCs/>
+                        </w:rPr>
+                        <w:t xml:space="preserve"> =</w:t>
+                      </w:r>
+                      <w:r>
+                        <w:rPr>
+                          <w:b/>
+                          <w:bCs/>
+                        </w:rPr>
+                        <w:t>nil</w:t>
+                      </w:r>
+                    </w:p>
+                  </w:txbxContent>
+                </v:textbox>
+              </v:shape>
+            </w:pict>
+          </mc:Fallback>
+        </mc:AlternateContent>
+      </w:r>
+      <w:r>
+        <w:rPr>
+          <w:noProof/>
+        </w:rPr>
+        <mc:AlternateContent>
+          <mc:Choice Requires="wps">
+            <w:drawing>
+              <wp:anchor distT="0" distB="0" distL="114300" distR="114300" simplePos="0" relativeHeight="251632128" behindDoc="0" locked="0" layoutInCell="1" allowOverlap="1" wp14:anchorId="3043ADDD" wp14:editId="64DC20B2">
+                <wp:simplePos x="0" y="0"/>
+                <wp:positionH relativeFrom="column">
+                  <wp:posOffset>1598279</wp:posOffset>
+                </wp:positionH>
+                <wp:positionV relativeFrom="paragraph">
+                  <wp:posOffset>172741</wp:posOffset>
+                </wp:positionV>
+                <wp:extent cx="426981" cy="207010"/>
+                <wp:effectExtent l="0" t="0" r="5080" b="0"/>
+                <wp:wrapNone/>
+                <wp:docPr id="82" name="Text Box 105"/>
+                <wp:cNvGraphicFramePr>
+                  <a:graphicFrameLocks xmlns:a="http://schemas.openxmlformats.org/drawingml/2006/main"/>
+                </wp:cNvGraphicFramePr>
+                <a:graphic xmlns:a="http://schemas.openxmlformats.org/drawingml/2006/main">
+                  <a:graphicData uri="http://schemas.microsoft.com/office/word/2010/wordprocessingShape">
+                    <wps:wsp>
+                      <wps:cNvSpPr txBox="1">
+                        <a:spLocks/>
+                      </wps:cNvSpPr>
+                      <wps:spPr bwMode="auto">
+                        <a:xfrm>
+                          <a:off x="0" y="0"/>
+                          <a:ext cx="426981" cy="207010"/>
+                        </a:xfrm>
+                        <a:prstGeom prst="rect">
+                          <a:avLst/>
+                        </a:prstGeom>
+                        <a:solidFill>
+                          <a:srgbClr val="FFFFFF"/>
+                        </a:solidFill>
+                        <a:ln>
+                          <a:noFill/>
+                        </a:ln>
+                        <a:extLst>
+                          <a:ext uri="{91240B29-F687-4F45-9708-019B960494DF}">
+                            <a14:hiddenLine xmlns:a14="http://schemas.microsoft.com/office/drawing/2010/main" w="9525">
+                              <a:solidFill>
+                                <a:srgbClr val="000000"/>
+                              </a:solidFill>
+                              <a:miter lim="800000"/>
+                              <a:headEnd/>
+                              <a:tailEnd/>
+                            </a14:hiddenLine>
+                          </a:ext>
+                        </a:extLst>
+                      </wps:spPr>
+                      <wps:txbx>
+                        <w:txbxContent>
+                          <w:p>
+                            <w:pPr>
+                              <w:spacing w:after="0" w:line="240" w:lineRule="auto"/>
+                              <w:rPr>
+                                <w:b/>
+                                <w:bCs/>
+                              </w:rPr>
+                            </w:pPr>
+                            <w:r>
+                              <w:rPr>
+                                <w:b/>
+                                <w:bCs/>
+                                <w:sz w:val="20"/>
+                                <w:szCs w:val="20"/>
+                              </w:rPr>
+                              <w:t>d</w:t>
+                            </w:r>
+                            <w:r>
+                              <w:rPr>
+                                <w:b/>
+                                <w:bCs/>
+                              </w:rPr>
+                              <w:t>=</w:t>
+                            </w:r>
+                            <w:r>
+                              <w:rPr>
+                                <w:b/>
+                                <w:bCs/>
+                              </w:rPr>
+                              <w:t>3</w:t>
+                            </w:r>
+                          </w:p>
+                        </w:txbxContent>
+                      </wps:txbx>
+                      <wps:bodyPr rot="0" vert="horz" wrap="square" lIns="0" tIns="0" rIns="0" bIns="0" anchor="t" anchorCtr="0" upright="1">
+                        <a:noAutofit/>
+                      </wps:bodyPr>
+                    </wps:wsp>
+                  </a:graphicData>
+                </a:graphic>
+                <wp14:sizeRelH relativeFrom="page">
+                  <wp14:pctWidth>0</wp14:pctWidth>
+                </wp14:sizeRelH>
+                <wp14:sizeRelV relativeFrom="page">
+                  <wp14:pctHeight>0</wp14:pctHeight>
+                </wp14:sizeRelV>
+              </wp:anchor>
+            </w:drawing>
+          </mc:Choice>
+          <mc:Fallback>
+            <w:pict>
+              <v:shape w14:anchorId="3043ADDD" id="Text Box 105" o:spid="_x0000_s1027" type="#_x0000_t202" style="position:absolute;margin-left:125.85pt;margin-top:13.6pt;width:33.6pt;height:16.3pt;z-index:251632128;visibility:visible;mso-wrap-style:square;mso-width-percent:0;mso-height-percent:0;mso-wrap-distance-left:9pt;mso-wrap-distance-top:0;mso-wrap-distance-right:9pt;mso-wrap-distance-bottom:0;mso-position-horizontal:absolute;mso-position-horizontal-relative:text;mso-position-vertical:absolute;mso-position-vertical-relative:text;mso-width-percent:0;mso-height-percent:0;mso-width-relative:page;mso-height-relative:page;v-text-anchor:top" o:gfxdata="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" stroked="f">
+                <v:path arrowok="t"/>
+                <v:textbox inset="0,0,0,0">
+                  <w:txbxContent>
+                    <w:p>
+                      <w:pPr>
+                        <w:spacing w:after="0" w:line="240" w:lineRule="auto"/>
+                        <w:rPr>
+                          <w:b/>
+                          <w:bCs/>
+                        </w:rPr>
+                      </w:pPr>
+                      <w:r>
+                        <w:rPr>
+                          <w:b/>
+                          <w:bCs/>
+                          <w:sz w:val="20"/>
+                          <w:szCs w:val="20"/>
+                        </w:rPr>
+                        <w:t>d</w:t>
+                      </w:r>
+                      <w:r>
+                        <w:rPr>
+                          <w:b/>
+                          <w:bCs/>
+                        </w:rPr>
+                        <w:t>=</w:t>
+                      </w:r>
+                      <w:r>
+                        <w:rPr>
+                          <w:b/>
+                          <w:bCs/>
+                        </w:rPr>
+                        <w:t>3</w:t>
+                      </w:r>
+                    </w:p>
+                  </w:txbxContent>
+                </v:textbox>
+              </v:shape>
+            </w:pict>
+          </mc:Fallback>
+        </mc:AlternateContent>
+      </w:r>
+      <w:r>
+        <w:rPr>
+          <w:noProof/>
+        </w:rPr>
+        <mc:AlternateContent>
+          <mc:Choice Requires="wps">
+            <w:drawing>
+              <wp:anchor distT="0" distB="0" distL="114300" distR="114300" simplePos="0" relativeHeight="251633152" behindDoc="0" locked="0" layoutInCell="1" allowOverlap="1" wp14:anchorId="01DBD814" wp14:editId="04F78B3D">
                 <wp:simplePos x="0" y="0"/>
                 <wp:positionH relativeFrom="column">
                   <wp:posOffset>422910</wp:posOffset>
@@ -434,16 +730,33 @@
                           <w:p>
                             <w:pPr>
                               <w:spacing w:after="0" w:line="240" w:lineRule="auto"/>
+                              <w:rPr>
+                                <w:b/>
+                                <w:bCs/>
+                              </w:rPr>
                             </w:pPr>
                             <w:r>
                               <w:rPr>
+                                <w:b/>
+                                <w:bCs/>
                                 <w:sz w:val="20"/>
                                 <w:szCs w:val="20"/>
                               </w:rPr>
                               <w:t>d</w:t>
                             </w:r>
                             <w:r>
+                              <w:rPr>
+                                <w:b/>
+                                <w:bCs/>
+                              </w:rPr>
                               <w:t>=</w:t>
+                            </w:r>
+                            <w:r>
+                              <w:rPr>
+                                <w:b/>
+                                <w:bCs/>
+                              </w:rPr>
+                              <w:sym w:font="Symbol" w:char="F0A5"/>
                             </w:r>
                           </w:p>
                         </w:txbxContent>
@@ -465,27 +778,40 @@
           </mc:Choice>
           <mc:Fallback>
             <w:pict>
-              <v:shapetype w14:anchorId="01DBD814" id="_x0000_t202" coordsize="21600,21600" o:spt="202" path="m,l,21600r21600,l21600,xe">
-                <v:stroke joinstyle="miter"/>
-                <v:path gradientshapeok="t" o:connecttype="rect"/>
-              </v:shapetype>
-              <v:shape id="Text Box 106" o:spid="_x0000_s1026" type="#_x0000_t202" style="position:absolute;margin-left:33.3pt;margin-top:3.8pt;width:25.15pt;height:16.3pt;z-index:251633152;visibility:visible;mso-wrap-style:square;mso-width-percent:0;mso-height-percent:0;mso-wrap-distance-left:9pt;mso-wrap-distance-top:0;mso-wrap-distance-right:9pt;mso-wrap-distance-bottom:0;mso-position-horizontal:absolute;mso-position-horizontal-relative:text;mso-position-vertical:absolute;mso-position-vertical-relative:text;mso-width-percent:0;mso-height-percent:0;mso-width-relative:page;mso-height-relative:page;v-text-anchor:top" o:gfxdata="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" stroked="f">
+              <v:shape w14:anchorId="01DBD814" id="Text Box 106" o:spid="_x0000_s1028" type="#_x0000_t202" style="position:absolute;margin-left:33.3pt;margin-top:3.8pt;width:25.15pt;height:16.3pt;z-index:251633152;visibility:visible;mso-wrap-style:square;mso-width-percent:0;mso-height-percent:0;mso-wrap-distance-left:9pt;mso-wrap-distance-top:0;mso-wrap-distance-right:9pt;mso-wrap-distance-bottom:0;mso-position-horizontal:absolute;mso-position-horizontal-relative:text;mso-position-vertical:absolute;mso-position-vertical-relative:text;mso-width-percent:0;mso-height-percent:0;mso-width-relative:page;mso-height-relative:page;v-text-anchor:top" o:gfxdata="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" stroked="f">
                 <v:path arrowok="t"/>
                 <v:textbox inset="0,0,0,0">
                   <w:txbxContent>
                     <w:p>
                       <w:pPr>
                         <w:spacing w:after="0" w:line="240" w:lineRule="auto"/>
+                        <w:rPr>
+                          <w:b/>
+                          <w:bCs/>
+                        </w:rPr>
                       </w:pPr>
                       <w:r>
                         <w:rPr>
+                          <w:b/>
+                          <w:bCs/>
                           <w:sz w:val="20"/>
                           <w:szCs w:val="20"/>
                         </w:rPr>
                         <w:t>d</w:t>
                       </w:r>
                       <w:r>
+                        <w:rPr>
+                          <w:b/>
+                          <w:bCs/>
+                        </w:rPr>
                         <w:t>=</w:t>
+                      </w:r>
+                      <w:r>
+                        <w:rPr>
+                          <w:b/>
+                          <w:bCs/>
+                        </w:rPr>
+                        <w:sym w:font="Symbol" w:char="F0A5"/>
                       </w:r>
                     </w:p>
                   </w:txbxContent>
@@ -495,6 +821,11 @@
           </mc:Fallback>
         </mc:AlternateContent>
       </w:r>
+    </w:p>
+    <w:p>
+      <w:pPr>
+        <w:spacing w:after="0"/>
+      </w:pPr>
       <w:r>
         <w:rPr>
           <w:noProof/>
@@ -502,18 +833,18 @@
         <mc:AlternateContent>
           <mc:Choice Requires="wps">
             <w:drawing>
-              <wp:anchor distT="0" distB="0" distL="114300" distR="114300" simplePos="0" relativeHeight="251632128" behindDoc="0" locked="0" layoutInCell="1" allowOverlap="1" wp14:anchorId="3043ADDD" wp14:editId="2F71C00B">
+              <wp:anchor distT="0" distB="0" distL="114300" distR="114300" simplePos="0" relativeHeight="251637248" behindDoc="0" locked="0" layoutInCell="1" allowOverlap="1" wp14:anchorId="1C2FE2FF" wp14:editId="56890358">
                 <wp:simplePos x="0" y="0"/>
                 <wp:positionH relativeFrom="column">
-                  <wp:posOffset>1596390</wp:posOffset>
+                  <wp:posOffset>1705855</wp:posOffset>
                 </wp:positionH>
                 <wp:positionV relativeFrom="paragraph">
-                  <wp:posOffset>172720</wp:posOffset>
+                  <wp:posOffset>176311</wp:posOffset>
                 </wp:positionV>
-                <wp:extent cx="319405" cy="207010"/>
+                <wp:extent cx="407254" cy="207010"/>
                 <wp:effectExtent l="0" t="0" r="0" b="0"/>
                 <wp:wrapNone/>
-                <wp:docPr id="82" name="Text Box 105"/>
+                <wp:docPr id="80" name="Text Box 110"/>
                 <wp:cNvGraphicFramePr>
                   <a:graphicFrameLocks xmlns:a="http://schemas.openxmlformats.org/drawingml/2006/main"/>
                 </wp:cNvGraphicFramePr>
@@ -526,7 +857,7 @@
                       <wps:spPr bwMode="auto">
                         <a:xfrm>
                           <a:off x="0" y="0"/>
-                          <a:ext cx="319405" cy="207010"/>
+                          <a:ext cx="407254" cy="207010"/>
                         </a:xfrm>
                         <a:prstGeom prst="rect">
                           <a:avLst/>
@@ -555,16 +886,32 @@
                           <w:p>
                             <w:pPr>
                               <w:spacing w:after="0" w:line="240" w:lineRule="auto"/>
+                              <w:rPr>
+                                <w:b/>
+                                <w:bCs/>
+                              </w:rPr>
                             </w:pPr>
                             <w:r>
                               <w:rPr>
-                                <w:sz w:val="20"/>
-                                <w:szCs w:val="20"/>
+                                <w:rFonts w:cs="Calibri"/>
+                                <w:b/>
+                                <w:bCs/>
                               </w:rPr>
-                              <w:t>d</w:t>
+                              <w:t>π</w:t>
                             </w:r>
                             <w:r>
-                              <w:t>=</w:t>
+                              <w:rPr>
+                                <w:b/>
+                                <w:bCs/>
+                              </w:rPr>
+                              <w:t xml:space="preserve"> =</w:t>
+                            </w:r>
+                            <w:r>
+                              <w:rPr>
+                                <w:b/>
+                                <w:bCs/>
+                              </w:rPr>
+                              <w:t>4</w:t>
                             </w:r>
                           </w:p>
                         </w:txbxContent>
@@ -586,258 +933,39 @@
           </mc:Choice>
           <mc:Fallback>
             <w:pict>
-              <v:shape w14:anchorId="3043ADDD" id="Text Box 105" o:spid="_x0000_s1027" type="#_x0000_t202" style="position:absolute;margin-left:125.7pt;margin-top:13.6pt;width:25.15pt;height:16.3pt;z-index:251632128;visibility:visible;mso-wrap-style:square;mso-width-percent:0;mso-height-percent:0;mso-wrap-distance-left:9pt;mso-wrap-distance-top:0;mso-wrap-distance-right:9pt;mso-wrap-distance-bottom:0;mso-position-horizontal:absolute;mso-position-horizontal-relative:text;mso-position-vertical:absolute;mso-position-vertical-relative:text;mso-width-percent:0;mso-height-percent:0;mso-width-relative:page;mso-height-relative:page;v-text-anchor:top" o:gfxdata="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" stroked="f">
+              <v:shape w14:anchorId="1C2FE2FF" id="Text Box 110" o:spid="_x0000_s1029" type="#_x0000_t202" style="position:absolute;margin-left:134.3pt;margin-top:13.9pt;width:32.05pt;height:16.3pt;z-index:251637248;visibility:visible;mso-wrap-style:square;mso-width-percent:0;mso-height-percent:0;mso-wrap-distance-left:9pt;mso-wrap-distance-top:0;mso-wrap-distance-right:9pt;mso-wrap-distance-bottom:0;mso-position-horizontal:absolute;mso-position-horizontal-relative:text;mso-position-vertical:absolute;mso-position-vertical-relative:text;mso-width-percent:0;mso-height-percent:0;mso-width-relative:page;mso-height-relative:page;v-text-anchor:top" o:gfxdata="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" stroked="f">
                 <v:path arrowok="t"/>
                 <v:textbox inset="0,0,0,0">
                   <w:txbxContent>
                     <w:p>
                       <w:pPr>
                         <w:spacing w:after="0" w:line="240" w:lineRule="auto"/>
-                      </w:pPr>
-                      <w:r>
                         <w:rPr>
-                          <w:sz w:val="20"/>
-                          <w:szCs w:val="20"/>
+                          <w:b/>
+                          <w:bCs/>
                         </w:rPr>
-                        <w:t>d</w:t>
-                      </w:r>
-                      <w:r>
-                        <w:t>=</w:t>
-                      </w:r>
-                    </w:p>
-                  </w:txbxContent>
-                </v:textbox>
-              </v:shape>
-            </w:pict>
-          </mc:Fallback>
-        </mc:AlternateContent>
-      </w:r>
-    </w:p>
-    <w:p>
-      <w:pPr>
-        <w:spacing w:after="0"/>
-      </w:pPr>
-      <w:r>
-        <w:rPr>
-          <w:noProof/>
-        </w:rPr>
-        <mc:AlternateContent>
-          <mc:Choice Requires="wps">
-            <w:drawing>
-              <wp:anchor distT="0" distB="0" distL="114300" distR="114300" simplePos="0" relativeHeight="251638272" behindDoc="0" locked="0" layoutInCell="1" allowOverlap="1" wp14:anchorId="39E127C9" wp14:editId="0DC00FEE">
-                <wp:simplePos x="0" y="0"/>
-                <wp:positionH relativeFrom="column">
-                  <wp:posOffset>610870</wp:posOffset>
-                </wp:positionH>
-                <wp:positionV relativeFrom="paragraph">
-                  <wp:posOffset>-4445</wp:posOffset>
-                </wp:positionV>
-                <wp:extent cx="319405" cy="207010"/>
-                <wp:effectExtent l="0" t="0" r="0" b="0"/>
-                <wp:wrapNone/>
-                <wp:docPr id="81" name="Text Box 111"/>
-                <wp:cNvGraphicFramePr>
-                  <a:graphicFrameLocks xmlns:a="http://schemas.openxmlformats.org/drawingml/2006/main"/>
-                </wp:cNvGraphicFramePr>
-                <a:graphic xmlns:a="http://schemas.openxmlformats.org/drawingml/2006/main">
-                  <a:graphicData uri="http://schemas.microsoft.com/office/word/2010/wordprocessingShape">
-                    <wps:wsp>
-                      <wps:cNvSpPr txBox="1">
-                        <a:spLocks/>
-                      </wps:cNvSpPr>
-                      <wps:spPr bwMode="auto">
-                        <a:xfrm>
-                          <a:off x="0" y="0"/>
-                          <a:ext cx="319405" cy="207010"/>
-                        </a:xfrm>
-                        <a:prstGeom prst="rect">
-                          <a:avLst/>
-                        </a:prstGeom>
-                        <a:solidFill>
-                          <a:srgbClr val="FFFFFF"/>
-                        </a:solidFill>
-                        <a:ln>
-                          <a:noFill/>
-                        </a:ln>
-                        <a:extLst>
-                          <a:ext uri="{91240B29-F687-4F45-9708-019B960494DF}">
-                            <a14:hiddenLine xmlns:a14="http://schemas.microsoft.com/office/drawing/2010/main" w="9525">
-                              <a:solidFill>
-                                <a:srgbClr val="000000"/>
-                              </a:solidFill>
-                              <a:miter lim="800000"/>
-                              <a:headEnd/>
-                              <a:tailEnd/>
-                            </a14:hiddenLine>
-                          </a:ext>
-                        </a:extLst>
-                      </wps:spPr>
-                      <wps:txbx>
-                        <w:txbxContent>
-                          <w:p>
-                            <w:pPr>
-                              <w:spacing w:after="0" w:line="240" w:lineRule="auto"/>
-                            </w:pPr>
-                            <w:r>
-                              <w:rPr>
-                                <w:rFonts w:cs="Calibri"/>
-                              </w:rPr>
-                              <w:t>π</w:t>
-                            </w:r>
-                            <w:r>
-                              <w:t xml:space="preserve"> =</w:t>
-                            </w:r>
-                          </w:p>
-                        </w:txbxContent>
-                      </wps:txbx>
-                      <wps:bodyPr rot="0" vert="horz" wrap="square" lIns="0" tIns="0" rIns="0" bIns="0" anchor="t" anchorCtr="0" upright="1">
-                        <a:noAutofit/>
-                      </wps:bodyPr>
-                    </wps:wsp>
-                  </a:graphicData>
-                </a:graphic>
-                <wp14:sizeRelH relativeFrom="page">
-                  <wp14:pctWidth>0</wp14:pctWidth>
-                </wp14:sizeRelH>
-                <wp14:sizeRelV relativeFrom="page">
-                  <wp14:pctHeight>0</wp14:pctHeight>
-                </wp14:sizeRelV>
-              </wp:anchor>
-            </w:drawing>
-          </mc:Choice>
-          <mc:Fallback>
-            <w:pict>
-              <v:shape w14:anchorId="39E127C9" id="Text Box 111" o:spid="_x0000_s1028" type="#_x0000_t202" style="position:absolute;margin-left:48.1pt;margin-top:-.35pt;width:25.15pt;height:16.3pt;z-index:251638272;visibility:visible;mso-wrap-style:square;mso-width-percent:0;mso-height-percent:0;mso-wrap-distance-left:9pt;mso-wrap-distance-top:0;mso-wrap-distance-right:9pt;mso-wrap-distance-bottom:0;mso-position-horizontal:absolute;mso-position-horizontal-relative:text;mso-position-vertical:absolute;mso-position-vertical-relative:text;mso-width-percent:0;mso-height-percent:0;mso-width-relative:page;mso-height-relative:page;v-text-anchor:top" o:gfxdata="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" stroked="f">
-                <v:path arrowok="t"/>
-                <v:textbox inset="0,0,0,0">
-                  <w:txbxContent>
-                    <w:p>
-                      <w:pPr>
-                        <w:spacing w:after="0" w:line="240" w:lineRule="auto"/>
                       </w:pPr>
                       <w:r>
                         <w:rPr>
                           <w:rFonts w:cs="Calibri"/>
+                          <w:b/>
+                          <w:bCs/>
                         </w:rPr>
                         <w:t>π</w:t>
                       </w:r>
                       <w:r>
+                        <w:rPr>
+                          <w:b/>
+                          <w:bCs/>
+                        </w:rPr>
                         <w:t xml:space="preserve"> =</w:t>
                       </w:r>
-                    </w:p>
-                  </w:txbxContent>
-                </v:textbox>
-              </v:shape>
-            </w:pict>
-          </mc:Fallback>
-        </mc:AlternateContent>
-      </w:r>
-      <w:r>
-        <w:rPr>
-          <w:noProof/>
-        </w:rPr>
-        <mc:AlternateContent>
-          <mc:Choice Requires="wps">
-            <w:drawing>
-              <wp:anchor distT="0" distB="0" distL="114300" distR="114300" simplePos="0" relativeHeight="251637248" behindDoc="0" locked="0" layoutInCell="1" allowOverlap="1" wp14:anchorId="1C2FE2FF" wp14:editId="742419B0">
-                <wp:simplePos x="0" y="0"/>
-                <wp:positionH relativeFrom="column">
-                  <wp:posOffset>1704340</wp:posOffset>
-                </wp:positionH>
-                <wp:positionV relativeFrom="paragraph">
-                  <wp:posOffset>173355</wp:posOffset>
-                </wp:positionV>
-                <wp:extent cx="319405" cy="207010"/>
-                <wp:effectExtent l="0" t="0" r="0" b="0"/>
-                <wp:wrapNone/>
-                <wp:docPr id="80" name="Text Box 110"/>
-                <wp:cNvGraphicFramePr>
-                  <a:graphicFrameLocks xmlns:a="http://schemas.openxmlformats.org/drawingml/2006/main"/>
-                </wp:cNvGraphicFramePr>
-                <a:graphic xmlns:a="http://schemas.openxmlformats.org/drawingml/2006/main">
-                  <a:graphicData uri="http://schemas.microsoft.com/office/word/2010/wordprocessingShape">
-                    <wps:wsp>
-                      <wps:cNvSpPr txBox="1">
-                        <a:spLocks/>
-                      </wps:cNvSpPr>
-                      <wps:spPr bwMode="auto">
-                        <a:xfrm>
-                          <a:off x="0" y="0"/>
-                          <a:ext cx="319405" cy="207010"/>
-                        </a:xfrm>
-                        <a:prstGeom prst="rect">
-                          <a:avLst/>
-                        </a:prstGeom>
-                        <a:solidFill>
-                          <a:srgbClr val="FFFFFF"/>
-                        </a:solidFill>
-                        <a:ln>
-                          <a:noFill/>
-                        </a:ln>
-                        <a:extLst>
-                          <a:ext uri="{91240B29-F687-4F45-9708-019B960494DF}">
-                            <a14:hiddenLine xmlns:a14="http://schemas.microsoft.com/office/drawing/2010/main" w="9525">
-                              <a:solidFill>
-                                <a:srgbClr val="000000"/>
-                              </a:solidFill>
-                              <a:miter lim="800000"/>
-                              <a:headEnd/>
-                              <a:tailEnd/>
-                            </a14:hiddenLine>
-                          </a:ext>
-                        </a:extLst>
-                      </wps:spPr>
-                      <wps:txbx>
-                        <w:txbxContent>
-                          <w:p>
-                            <w:pPr>
-                              <w:spacing w:after="0" w:line="240" w:lineRule="auto"/>
-                            </w:pPr>
-                            <w:r>
-                              <w:rPr>
-                                <w:rFonts w:cs="Calibri"/>
-                              </w:rPr>
-                              <w:t>π</w:t>
-                            </w:r>
-                            <w:r>
-                              <w:t xml:space="preserve"> =</w:t>
-                            </w:r>
-                          </w:p>
-                        </w:txbxContent>
-                      </wps:txbx>
-                      <wps:bodyPr rot="0" vert="horz" wrap="square" lIns="0" tIns="0" rIns="0" bIns="0" anchor="t" anchorCtr="0" upright="1">
-                        <a:noAutofit/>
-                      </wps:bodyPr>
-                    </wps:wsp>
-                  </a:graphicData>
-                </a:graphic>
-                <wp14:sizeRelH relativeFrom="page">
-                  <wp14:pctWidth>0</wp14:pctWidth>
-                </wp14:sizeRelH>
-                <wp14:sizeRelV relativeFrom="page">
-                  <wp14:pctHeight>0</wp14:pctHeight>
-                </wp14:sizeRelV>
-              </wp:anchor>
-            </w:drawing>
-          </mc:Choice>
-          <mc:Fallback>
-            <w:pict>
-              <v:shape w14:anchorId="1C2FE2FF" id="Text Box 110" o:spid="_x0000_s1029" type="#_x0000_t202" style="position:absolute;margin-left:134.2pt;margin-top:13.65pt;width:25.15pt;height:16.3pt;z-index:251637248;visibility:visible;mso-wrap-style:square;mso-width-percent:0;mso-height-percent:0;mso-wrap-distance-left:9pt;mso-wrap-distance-top:0;mso-wrap-distance-right:9pt;mso-wrap-distance-bottom:0;mso-position-horizontal:absolute;mso-position-horizontal-relative:text;mso-position-vertical:absolute;mso-position-vertical-relative:text;mso-width-percent:0;mso-height-percent:0;mso-width-relative:page;mso-height-relative:page;v-text-anchor:top" o:gfxdata="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" stroked="f">
-                <v:path arrowok="t"/>
-                <v:textbox inset="0,0,0,0">
-                  <w:txbxContent>
-                    <w:p>
-                      <w:pPr>
-                        <w:spacing w:after="0" w:line="240" w:lineRule="auto"/>
-                      </w:pPr>
                       <w:r>
                         <w:rPr>
-                          <w:rFonts w:cs="Calibri"/>
+                          <w:b/>
+                          <w:bCs/>
                         </w:rPr>
-                        <w:t>π</w:t>
-                      </w:r>
-                      <w:r>
-                        <w:t xml:space="preserve"> =</w:t>
+                        <w:t>4</w:t>
                       </w:r>
                     </w:p>
                   </w:txbxContent>
@@ -907,16 +1035,33 @@
                           <w:p>
                             <w:pPr>
                               <w:spacing w:after="0" w:line="240" w:lineRule="auto"/>
+                              <w:rPr>
+                                <w:b/>
+                                <w:bCs/>
+                              </w:rPr>
                             </w:pPr>
                             <w:r>
                               <w:rPr>
+                                <w:b/>
+                                <w:bCs/>
                                 <w:sz w:val="20"/>
                                 <w:szCs w:val="20"/>
                               </w:rPr>
                               <w:t>d</w:t>
                             </w:r>
                             <w:r>
+                              <w:rPr>
+                                <w:b/>
+                                <w:bCs/>
+                              </w:rPr>
                               <w:t>=</w:t>
+                            </w:r>
+                            <w:r>
+                              <w:rPr>
+                                <w:b/>
+                                <w:bCs/>
+                              </w:rPr>
+                              <w:t>0</w:t>
                             </w:r>
                           </w:p>
                         </w:txbxContent>
@@ -945,16 +1090,33 @@
                     <w:p>
                       <w:pPr>
                         <w:spacing w:after="0" w:line="240" w:lineRule="auto"/>
+                        <w:rPr>
+                          <w:b/>
+                          <w:bCs/>
+                        </w:rPr>
                       </w:pPr>
                       <w:r>
                         <w:rPr>
+                          <w:b/>
+                          <w:bCs/>
                           <w:sz w:val="20"/>
                           <w:szCs w:val="20"/>
                         </w:rPr>
                         <w:t>d</w:t>
                       </w:r>
                       <w:r>
+                        <w:rPr>
+                          <w:b/>
+                          <w:bCs/>
+                        </w:rPr>
                         <w:t>=</w:t>
+                      </w:r>
+                      <w:r>
+                        <w:rPr>
+                          <w:b/>
+                          <w:bCs/>
+                        </w:rPr>
+                        <w:t>0</w:t>
                       </w:r>
                     </w:p>
                   </w:txbxContent>
@@ -1246,16 +1408,16 @@
         <mc:AlternateContent>
           <mc:Choice Requires="wps">
             <w:drawing>
-              <wp:anchor distT="0" distB="0" distL="114300" distR="114300" simplePos="0" relativeHeight="251630080" behindDoc="0" locked="0" layoutInCell="1" allowOverlap="1" wp14:anchorId="59D05B7D" wp14:editId="2952BF4D">
+              <wp:anchor distT="0" distB="0" distL="114300" distR="114300" simplePos="0" relativeHeight="251630080" behindDoc="0" locked="0" layoutInCell="1" allowOverlap="1" wp14:anchorId="59D05B7D" wp14:editId="399B5549">
                 <wp:simplePos x="0" y="0"/>
                 <wp:positionH relativeFrom="column">
-                  <wp:posOffset>2593340</wp:posOffset>
+                  <wp:posOffset>2589519</wp:posOffset>
                 </wp:positionH>
                 <wp:positionV relativeFrom="paragraph">
-                  <wp:posOffset>154940</wp:posOffset>
+                  <wp:posOffset>156829</wp:posOffset>
                 </wp:positionV>
-                <wp:extent cx="319405" cy="207010"/>
-                <wp:effectExtent l="0" t="0" r="0" b="0"/>
+                <wp:extent cx="430306" cy="207010"/>
+                <wp:effectExtent l="0" t="0" r="1905" b="0"/>
                 <wp:wrapNone/>
                 <wp:docPr id="75" name="Text Box 103"/>
                 <wp:cNvGraphicFramePr>
@@ -1270,7 +1432,7 @@
                       <wps:spPr bwMode="auto">
                         <a:xfrm>
                           <a:off x="0" y="0"/>
-                          <a:ext cx="319405" cy="207010"/>
+                          <a:ext cx="430306" cy="207010"/>
                         </a:xfrm>
                         <a:prstGeom prst="rect">
                           <a:avLst/>
@@ -1299,15 +1461,32 @@
                           <w:p>
                             <w:pPr>
                               <w:spacing w:after="0" w:line="240" w:lineRule="auto"/>
+                              <w:rPr>
+                                <w:b/>
+                                <w:bCs/>
+                              </w:rPr>
                             </w:pPr>
                             <w:r>
                               <w:rPr>
                                 <w:rFonts w:cs="Calibri"/>
+                                <w:b/>
+                                <w:bCs/>
                               </w:rPr>
                               <w:t>π</w:t>
                             </w:r>
                             <w:r>
+                              <w:rPr>
+                                <w:b/>
+                                <w:bCs/>
+                              </w:rPr>
                               <w:t xml:space="preserve"> =</w:t>
+                            </w:r>
+                            <w:r>
+                              <w:rPr>
+                                <w:b/>
+                                <w:bCs/>
+                              </w:rPr>
+                              <w:t>nil</w:t>
                             </w:r>
                           </w:p>
                         </w:txbxContent>
@@ -1329,22 +1508,39 @@
           </mc:Choice>
           <mc:Fallback>
             <w:pict>
-              <v:shape w14:anchorId="59D05B7D" id="Text Box 103" o:spid="_x0000_s1034" type="#_x0000_t202" style="position:absolute;margin-left:204.2pt;margin-top:12.2pt;width:25.15pt;height:16.3pt;z-index:251630080;visibility:visible;mso-wrap-style:square;mso-width-percent:0;mso-height-percent:0;mso-wrap-distance-left:9pt;mso-wrap-distance-top:0;mso-wrap-distance-right:9pt;mso-wrap-distance-bottom:0;mso-position-horizontal:absolute;mso-position-horizontal-relative:text;mso-position-vertical:absolute;mso-position-vertical-relative:text;mso-width-percent:0;mso-height-percent:0;mso-width-relative:page;mso-height-relative:page;v-text-anchor:top" o:gfxdata="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" stroked="f">
+              <v:shape w14:anchorId="59D05B7D" id="Text Box 103" o:spid="_x0000_s1034" type="#_x0000_t202" style="position:absolute;margin-left:203.9pt;margin-top:12.35pt;width:33.9pt;height:16.3pt;z-index:251630080;visibility:visible;mso-wrap-style:square;mso-width-percent:0;mso-height-percent:0;mso-wrap-distance-left:9pt;mso-wrap-distance-top:0;mso-wrap-distance-right:9pt;mso-wrap-distance-bottom:0;mso-position-horizontal:absolute;mso-position-horizontal-relative:text;mso-position-vertical:absolute;mso-position-vertical-relative:text;mso-width-percent:0;mso-height-percent:0;mso-width-relative:page;mso-height-relative:page;v-text-anchor:top" o:gfxdata="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" stroked="f">
                 <v:path arrowok="t"/>
                 <v:textbox inset="0,0,0,0">
                   <w:txbxContent>
                     <w:p>
                       <w:pPr>
                         <w:spacing w:after="0" w:line="240" w:lineRule="auto"/>
+                        <w:rPr>
+                          <w:b/>
+                          <w:bCs/>
+                        </w:rPr>
                       </w:pPr>
                       <w:r>
                         <w:rPr>
                           <w:rFonts w:cs="Calibri"/>
+                          <w:b/>
+                          <w:bCs/>
                         </w:rPr>
                         <w:t>π</w:t>
                       </w:r>
                       <w:r>
+                        <w:rPr>
+                          <w:b/>
+                          <w:bCs/>
+                        </w:rPr>
                         <w:t xml:space="preserve"> =</w:t>
+                      </w:r>
+                      <w:r>
+                        <w:rPr>
+                          <w:b/>
+                          <w:bCs/>
+                        </w:rPr>
+                        <w:t>nil</w:t>
                       </w:r>
                     </w:p>
                   </w:txbxContent>
@@ -1889,16 +2085,33 @@
                           <w:p>
                             <w:pPr>
                               <w:spacing w:after="0" w:line="240" w:lineRule="auto"/>
+                              <w:rPr>
+                                <w:b/>
+                                <w:bCs/>
+                              </w:rPr>
                             </w:pPr>
                             <w:r>
                               <w:rPr>
+                                <w:b/>
+                                <w:bCs/>
                                 <w:sz w:val="20"/>
                                 <w:szCs w:val="20"/>
                               </w:rPr>
                               <w:t>d</w:t>
                             </w:r>
                             <w:r>
+                              <w:rPr>
+                                <w:b/>
+                                <w:bCs/>
+                              </w:rPr>
                               <w:t>=</w:t>
+                            </w:r>
+                            <w:r>
+                              <w:rPr>
+                                <w:b/>
+                                <w:bCs/>
+                              </w:rPr>
+                              <w:t>1</w:t>
                             </w:r>
                           </w:p>
                         </w:txbxContent>
@@ -1927,16 +2140,33 @@
                     <w:p>
                       <w:pPr>
                         <w:spacing w:after="0" w:line="240" w:lineRule="auto"/>
+                        <w:rPr>
+                          <w:b/>
+                          <w:bCs/>
+                        </w:rPr>
                       </w:pPr>
                       <w:r>
                         <w:rPr>
+                          <w:b/>
+                          <w:bCs/>
                           <w:sz w:val="20"/>
                           <w:szCs w:val="20"/>
                         </w:rPr>
                         <w:t>d</w:t>
                       </w:r>
                       <w:r>
+                        <w:rPr>
+                          <w:b/>
+                          <w:bCs/>
+                        </w:rPr>
                         <w:t>=</w:t>
+                      </w:r>
+                      <w:r>
+                        <w:rPr>
+                          <w:b/>
+                          <w:bCs/>
+                        </w:rPr>
+                        <w:t>1</w:t>
                       </w:r>
                     </w:p>
                   </w:txbxContent>
@@ -2228,16 +2458,16 @@
         <mc:AlternateContent>
           <mc:Choice Requires="wps">
             <w:drawing>
-              <wp:anchor distT="0" distB="0" distL="114300" distR="114300" simplePos="0" relativeHeight="251636224" behindDoc="0" locked="0" layoutInCell="1" allowOverlap="1" wp14:anchorId="1A6D9269" wp14:editId="789676C5">
+              <wp:anchor distT="0" distB="0" distL="114300" distR="114300" simplePos="0" relativeHeight="251636224" behindDoc="0" locked="0" layoutInCell="1" allowOverlap="1" wp14:anchorId="1A6D9269" wp14:editId="7088DC02">
                 <wp:simplePos x="0" y="0"/>
                 <wp:positionH relativeFrom="column">
-                  <wp:posOffset>2628900</wp:posOffset>
+                  <wp:posOffset>2627939</wp:posOffset>
                 </wp:positionH>
                 <wp:positionV relativeFrom="paragraph">
-                  <wp:posOffset>108585</wp:posOffset>
+                  <wp:posOffset>110271</wp:posOffset>
                 </wp:positionV>
-                <wp:extent cx="319405" cy="207010"/>
-                <wp:effectExtent l="0" t="0" r="0" b="0"/>
+                <wp:extent cx="683879" cy="207010"/>
+                <wp:effectExtent l="0" t="0" r="2540" b="0"/>
                 <wp:wrapNone/>
                 <wp:docPr id="64" name="Text Box 109"/>
                 <wp:cNvGraphicFramePr>
@@ -2252,7 +2482,7 @@
                       <wps:spPr bwMode="auto">
                         <a:xfrm>
                           <a:off x="0" y="0"/>
-                          <a:ext cx="319405" cy="207010"/>
+                          <a:ext cx="683879" cy="207010"/>
                         </a:xfrm>
                         <a:prstGeom prst="rect">
                           <a:avLst/>
@@ -2281,15 +2511,32 @@
                           <w:p>
                             <w:pPr>
                               <w:spacing w:after="0" w:line="240" w:lineRule="auto"/>
+                              <w:rPr>
+                                <w:b/>
+                                <w:bCs/>
+                              </w:rPr>
                             </w:pPr>
                             <w:r>
                               <w:rPr>
                                 <w:rFonts w:cs="Calibri"/>
+                                <w:b/>
+                                <w:bCs/>
                               </w:rPr>
                               <w:t>π</w:t>
                             </w:r>
                             <w:r>
+                              <w:rPr>
+                                <w:b/>
+                                <w:bCs/>
+                              </w:rPr>
                               <w:t xml:space="preserve"> =</w:t>
+                            </w:r>
+                            <w:r>
+                              <w:rPr>
+                                <w:b/>
+                                <w:bCs/>
+                              </w:rPr>
+                              <w:t>3</w:t>
                             </w:r>
                           </w:p>
                         </w:txbxContent>
@@ -2311,22 +2558,39 @@
           </mc:Choice>
           <mc:Fallback>
             <w:pict>
-              <v:shape w14:anchorId="1A6D9269" id="Text Box 109" o:spid="_x0000_s1039" type="#_x0000_t202" style="position:absolute;margin-left:207pt;margin-top:8.55pt;width:25.15pt;height:16.3pt;z-index:251636224;visibility:visible;mso-wrap-style:square;mso-width-percent:0;mso-height-percent:0;mso-wrap-distance-left:9pt;mso-wrap-distance-top:0;mso-wrap-distance-right:9pt;mso-wrap-distance-bottom:0;mso-position-horizontal:absolute;mso-position-horizontal-relative:text;mso-position-vertical:absolute;mso-position-vertical-relative:text;mso-width-percent:0;mso-height-percent:0;mso-width-relative:page;mso-height-relative:page;v-text-anchor:top" o:gfxdata="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" stroked="f">
+              <v:shape w14:anchorId="1A6D9269" id="Text Box 109" o:spid="_x0000_s1039" type="#_x0000_t202" style="position:absolute;margin-left:206.9pt;margin-top:8.7pt;width:53.85pt;height:16.3pt;z-index:251636224;visibility:visible;mso-wrap-style:square;mso-width-percent:0;mso-height-percent:0;mso-wrap-distance-left:9pt;mso-wrap-distance-top:0;mso-wrap-distance-right:9pt;mso-wrap-distance-bottom:0;mso-position-horizontal:absolute;mso-position-horizontal-relative:text;mso-position-vertical:absolute;mso-position-vertical-relative:text;mso-width-percent:0;mso-height-percent:0;mso-width-relative:page;mso-height-relative:page;v-text-anchor:top" o:gfxdata="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" stroked="f">
                 <v:path arrowok="t"/>
                 <v:textbox inset="0,0,0,0">
                   <w:txbxContent>
                     <w:p>
                       <w:pPr>
                         <w:spacing w:after="0" w:line="240" w:lineRule="auto"/>
+                        <w:rPr>
+                          <w:b/>
+                          <w:bCs/>
+                        </w:rPr>
                       </w:pPr>
                       <w:r>
                         <w:rPr>
                           <w:rFonts w:cs="Calibri"/>
+                          <w:b/>
+                          <w:bCs/>
                         </w:rPr>
                         <w:t>π</w:t>
                       </w:r>
                       <w:r>
+                        <w:rPr>
+                          <w:b/>
+                          <w:bCs/>
+                        </w:rPr>
                         <w:t xml:space="preserve"> =</w:t>
+                      </w:r>
+                      <w:r>
+                        <w:rPr>
+                          <w:b/>
+                          <w:bCs/>
+                        </w:rPr>
+                        <w:t>3</w:t>
                       </w:r>
                     </w:p>
                   </w:txbxContent>
@@ -2424,18 +2688,18 @@
         <mc:AlternateContent>
           <mc:Choice Requires="wps">
             <w:drawing>
-              <wp:anchor distT="0" distB="0" distL="114300" distR="114300" simplePos="0" relativeHeight="251640320" behindDoc="0" locked="0" layoutInCell="1" allowOverlap="1" wp14:anchorId="74DAEBFF" wp14:editId="0D9C9A7D">
+              <wp:anchor distT="0" distB="0" distL="114300" distR="114300" simplePos="0" relativeHeight="251635200" behindDoc="0" locked="0" layoutInCell="1" allowOverlap="1" wp14:anchorId="3E42F743" wp14:editId="679B657B">
                 <wp:simplePos x="0" y="0"/>
                 <wp:positionH relativeFrom="column">
-                  <wp:posOffset>335280</wp:posOffset>
+                  <wp:posOffset>353466</wp:posOffset>
                 </wp:positionH>
                 <wp:positionV relativeFrom="paragraph">
-                  <wp:posOffset>205740</wp:posOffset>
+                  <wp:posOffset>37001</wp:posOffset>
                 </wp:positionV>
-                <wp:extent cx="319405" cy="207010"/>
+                <wp:extent cx="509494" cy="207010"/>
                 <wp:effectExtent l="0" t="0" r="0" b="0"/>
                 <wp:wrapNone/>
-                <wp:docPr id="62" name="Text Box 113"/>
+                <wp:docPr id="60" name="Text Box 108"/>
                 <wp:cNvGraphicFramePr>
                   <a:graphicFrameLocks xmlns:a="http://schemas.openxmlformats.org/drawingml/2006/main"/>
                 </wp:cNvGraphicFramePr>
@@ -2448,7 +2712,7 @@
                       <wps:spPr bwMode="auto">
                         <a:xfrm>
                           <a:off x="0" y="0"/>
-                          <a:ext cx="319405" cy="207010"/>
+                          <a:ext cx="509494" cy="207010"/>
                         </a:xfrm>
                         <a:prstGeom prst="rect">
                           <a:avLst/>
@@ -2477,15 +2741,33 @@
                           <w:p>
                             <w:pPr>
                               <w:spacing w:after="0" w:line="240" w:lineRule="auto"/>
+                              <w:rPr>
+                                <w:b/>
+                                <w:bCs/>
+                              </w:rPr>
                             </w:pPr>
                             <w:r>
                               <w:rPr>
-                                <w:rFonts w:cs="Calibri"/>
+                                <w:b/>
+                                <w:bCs/>
+                                <w:sz w:val="20"/>
+                                <w:szCs w:val="20"/>
                               </w:rPr>
-                              <w:t>π</w:t>
+                              <w:t>d</w:t>
                             </w:r>
                             <w:r>
-                              <w:t xml:space="preserve"> =</w:t>
+                              <w:rPr>
+                                <w:b/>
+                                <w:bCs/>
+                              </w:rPr>
+                              <w:t>=</w:t>
+                            </w:r>
+                            <w:r>
+                              <w:rPr>
+                                <w:b/>
+                                <w:bCs/>
+                              </w:rPr>
+                              <w:t>2</w:t>
                             </w:r>
                           </w:p>
                         </w:txbxContent>
@@ -2507,22 +2789,40 @@
           </mc:Choice>
           <mc:Fallback>
             <w:pict>
-              <v:shape w14:anchorId="74DAEBFF" id="Text Box 113" o:spid="_x0000_s1040" type="#_x0000_t202" style="position:absolute;margin-left:26.4pt;margin-top:16.2pt;width:25.15pt;height:16.3pt;z-index:251640320;visibility:visible;mso-wrap-style:square;mso-width-percent:0;mso-height-percent:0;mso-wrap-distance-left:9pt;mso-wrap-distance-top:0;mso-wrap-distance-right:9pt;mso-wrap-distance-bottom:0;mso-position-horizontal:absolute;mso-position-horizontal-relative:text;mso-position-vertical:absolute;mso-position-vertical-relative:text;mso-width-percent:0;mso-height-percent:0;mso-width-relative:page;mso-height-relative:page;v-text-anchor:top" o:gfxdata="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" stroked="f">
+              <v:shape w14:anchorId="3E42F743" id="Text Box 108" o:spid="_x0000_s1040" type="#_x0000_t202" style="position:absolute;margin-left:27.85pt;margin-top:2.9pt;width:40.1pt;height:16.3pt;z-index:251635200;visibility:visible;mso-wrap-style:square;mso-width-percent:0;mso-height-percent:0;mso-wrap-distance-left:9pt;mso-wrap-distance-top:0;mso-wrap-distance-right:9pt;mso-wrap-distance-bottom:0;mso-position-horizontal:absolute;mso-position-horizontal-relative:text;mso-position-vertical:absolute;mso-position-vertical-relative:text;mso-width-percent:0;mso-height-percent:0;mso-width-relative:page;mso-height-relative:page;v-text-anchor:top" o:gfxdata="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" stroked="f">
                 <v:path arrowok="t"/>
                 <v:textbox inset="0,0,0,0">
                   <w:txbxContent>
                     <w:p>
                       <w:pPr>
                         <w:spacing w:after="0" w:line="240" w:lineRule="auto"/>
+                        <w:rPr>
+                          <w:b/>
+                          <w:bCs/>
+                        </w:rPr>
                       </w:pPr>
                       <w:r>
                         <w:rPr>
-                          <w:rFonts w:cs="Calibri"/>
+                          <w:b/>
+                          <w:bCs/>
+                          <w:sz w:val="20"/>
+                          <w:szCs w:val="20"/>
                         </w:rPr>
-                        <w:t>π</w:t>
+                        <w:t>d</w:t>
                       </w:r>
                       <w:r>
-                        <w:t xml:space="preserve"> =</w:t>
+                        <w:rPr>
+                          <w:b/>
+                          <w:bCs/>
+                        </w:rPr>
+                        <w:t>=</w:t>
+                      </w:r>
+                      <w:r>
+                        <w:rPr>
+                          <w:b/>
+                          <w:bCs/>
+                        </w:rPr>
+                        <w:t>2</w:t>
                       </w:r>
                     </w:p>
                   </w:txbxContent>
@@ -2539,18 +2839,18 @@
         <mc:AlternateContent>
           <mc:Choice Requires="wps">
             <w:drawing>
-              <wp:anchor distT="0" distB="0" distL="114300" distR="114300" simplePos="0" relativeHeight="251639296" behindDoc="0" locked="0" layoutInCell="1" allowOverlap="1" wp14:anchorId="4BDF62D5" wp14:editId="53DF72C6">
+              <wp:anchor distT="0" distB="0" distL="114300" distR="114300" simplePos="0" relativeHeight="251634176" behindDoc="0" locked="0" layoutInCell="1" allowOverlap="1" wp14:anchorId="73E39C9D" wp14:editId="7A6554D7">
                 <wp:simplePos x="0" y="0"/>
                 <wp:positionH relativeFrom="column">
-                  <wp:posOffset>1428750</wp:posOffset>
+                  <wp:posOffset>1421546</wp:posOffset>
                 </wp:positionH>
                 <wp:positionV relativeFrom="paragraph">
-                  <wp:posOffset>214630</wp:posOffset>
+                  <wp:posOffset>37001</wp:posOffset>
                 </wp:positionV>
-                <wp:extent cx="319405" cy="207010"/>
-                <wp:effectExtent l="0" t="0" r="0" b="0"/>
+                <wp:extent cx="603714" cy="207010"/>
+                <wp:effectExtent l="0" t="0" r="6350" b="0"/>
                 <wp:wrapNone/>
-                <wp:docPr id="61" name="Text Box 112"/>
+                <wp:docPr id="59" name="Text Box 107"/>
                 <wp:cNvGraphicFramePr>
                   <a:graphicFrameLocks xmlns:a="http://schemas.openxmlformats.org/drawingml/2006/main"/>
                 </wp:cNvGraphicFramePr>
@@ -2563,7 +2863,7 @@
                       <wps:spPr bwMode="auto">
                         <a:xfrm>
                           <a:off x="0" y="0"/>
-                          <a:ext cx="319405" cy="207010"/>
+                          <a:ext cx="603714" cy="207010"/>
                         </a:xfrm>
                         <a:prstGeom prst="rect">
                           <a:avLst/>
@@ -2592,15 +2892,33 @@
                           <w:p>
                             <w:pPr>
                               <w:spacing w:after="0" w:line="240" w:lineRule="auto"/>
+                              <w:rPr>
+                                <w:b/>
+                                <w:bCs/>
+                              </w:rPr>
                             </w:pPr>
                             <w:r>
                               <w:rPr>
-                                <w:rFonts w:cs="Calibri"/>
+                                <w:b/>
+                                <w:bCs/>
+                                <w:sz w:val="20"/>
+                                <w:szCs w:val="20"/>
                               </w:rPr>
-                              <w:t>π</w:t>
+                              <w:t>d</w:t>
                             </w:r>
                             <w:r>
-                              <w:t xml:space="preserve"> =</w:t>
+                              <w:rPr>
+                                <w:b/>
+                                <w:bCs/>
+                              </w:rPr>
+                              <w:t>=</w:t>
+                            </w:r>
+                            <w:r>
+                              <w:rPr>
+                                <w:b/>
+                                <w:bCs/>
+                              </w:rPr>
+                              <w:t>1</w:t>
                             </w:r>
                           </w:p>
                         </w:txbxContent>
@@ -2622,22 +2940,40 @@
           </mc:Choice>
           <mc:Fallback>
             <w:pict>
-              <v:shape w14:anchorId="4BDF62D5" id="Text Box 112" o:spid="_x0000_s1041" type="#_x0000_t202" style="position:absolute;margin-left:112.5pt;margin-top:16.9pt;width:25.15pt;height:16.3pt;z-index:251639296;visibility:visible;mso-wrap-style:square;mso-width-percent:0;mso-height-percent:0;mso-wrap-distance-left:9pt;mso-wrap-distance-top:0;mso-wrap-distance-right:9pt;mso-wrap-distance-bottom:0;mso-position-horizontal:absolute;mso-position-horizontal-relative:text;mso-position-vertical:absolute;mso-position-vertical-relative:text;mso-width-percent:0;mso-height-percent:0;mso-width-relative:page;mso-height-relative:page;v-text-anchor:top" o:gfxdata="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" stroked="f">
+              <v:shape w14:anchorId="73E39C9D" id="Text Box 107" o:spid="_x0000_s1041" type="#_x0000_t202" style="position:absolute;margin-left:111.95pt;margin-top:2.9pt;width:47.55pt;height:16.3pt;z-index:251634176;visibility:visible;mso-wrap-style:square;mso-width-percent:0;mso-height-percent:0;mso-wrap-distance-left:9pt;mso-wrap-distance-top:0;mso-wrap-distance-right:9pt;mso-wrap-distance-bottom:0;mso-position-horizontal:absolute;mso-position-horizontal-relative:text;mso-position-vertical:absolute;mso-position-vertical-relative:text;mso-width-percent:0;mso-height-percent:0;mso-width-relative:page;mso-height-relative:page;v-text-anchor:top" o:gfxdata="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" stroked="f">
                 <v:path arrowok="t"/>
                 <v:textbox inset="0,0,0,0">
                   <w:txbxContent>
                     <w:p>
                       <w:pPr>
                         <w:spacing w:after="0" w:line="240" w:lineRule="auto"/>
+                        <w:rPr>
+                          <w:b/>
+                          <w:bCs/>
+                        </w:rPr>
                       </w:pPr>
                       <w:r>
                         <w:rPr>
-                          <w:rFonts w:cs="Calibri"/>
+                          <w:b/>
+                          <w:bCs/>
+                          <w:sz w:val="20"/>
+                          <w:szCs w:val="20"/>
                         </w:rPr>
-                        <w:t>π</w:t>
+                        <w:t>d</w:t>
                       </w:r>
                       <w:r>
-                        <w:t xml:space="preserve"> =</w:t>
+                        <w:rPr>
+                          <w:b/>
+                          <w:bCs/>
+                        </w:rPr>
+                        <w:t>=</w:t>
+                      </w:r>
+                      <w:r>
+                        <w:rPr>
+                          <w:b/>
+                          <w:bCs/>
+                        </w:rPr>
+                        <w:t>1</w:t>
                       </w:r>
                     </w:p>
                   </w:txbxContent>
@@ -2647,6 +2983,14 @@
           </mc:Fallback>
         </mc:AlternateContent>
       </w:r>
+    </w:p>
+    <w:p>
+      <w:pPr>
+        <w:spacing w:after="0"/>
+        <w:rPr>
+          <w:b/>
+        </w:rPr>
+      </w:pPr>
       <w:r>
         <w:rPr>
           <w:noProof/>
@@ -2654,18 +2998,18 @@
         <mc:AlternateContent>
           <mc:Choice Requires="wps">
             <w:drawing>
-              <wp:anchor distT="0" distB="0" distL="114300" distR="114300" simplePos="0" relativeHeight="251635200" behindDoc="0" locked="0" layoutInCell="1" allowOverlap="1" wp14:anchorId="3E42F743" wp14:editId="2A149D4F">
+              <wp:anchor distT="0" distB="0" distL="114300" distR="114300" simplePos="0" relativeHeight="251640320" behindDoc="0" locked="0" layoutInCell="1" allowOverlap="1" wp14:anchorId="74DAEBFF" wp14:editId="4F064308">
                 <wp:simplePos x="0" y="0"/>
                 <wp:positionH relativeFrom="column">
-                  <wp:posOffset>351790</wp:posOffset>
+                  <wp:posOffset>338097</wp:posOffset>
                 </wp:positionH>
                 <wp:positionV relativeFrom="paragraph">
-                  <wp:posOffset>35560</wp:posOffset>
+                  <wp:posOffset>9834</wp:posOffset>
                 </wp:positionV>
-                <wp:extent cx="319405" cy="207010"/>
+                <wp:extent cx="524863" cy="207010"/>
                 <wp:effectExtent l="0" t="0" r="0" b="0"/>
                 <wp:wrapNone/>
-                <wp:docPr id="60" name="Text Box 108"/>
+                <wp:docPr id="62" name="Text Box 113"/>
                 <wp:cNvGraphicFramePr>
                   <a:graphicFrameLocks xmlns:a="http://schemas.openxmlformats.org/drawingml/2006/main"/>
                 </wp:cNvGraphicFramePr>
@@ -2678,7 +3022,7 @@
                       <wps:spPr bwMode="auto">
                         <a:xfrm>
                           <a:off x="0" y="0"/>
-                          <a:ext cx="319405" cy="207010"/>
+                          <a:ext cx="524863" cy="207010"/>
                         </a:xfrm>
                         <a:prstGeom prst="rect">
                           <a:avLst/>
@@ -2707,16 +3051,32 @@
                           <w:p>
                             <w:pPr>
                               <w:spacing w:after="0" w:line="240" w:lineRule="auto"/>
+                              <w:rPr>
+                                <w:b/>
+                                <w:bCs/>
+                              </w:rPr>
                             </w:pPr>
                             <w:r>
                               <w:rPr>
-                                <w:sz w:val="20"/>
-                                <w:szCs w:val="20"/>
+                                <w:rFonts w:cs="Calibri"/>
+                                <w:b/>
+                                <w:bCs/>
                               </w:rPr>
-                              <w:t>d</w:t>
+                              <w:t>π</w:t>
                             </w:r>
                             <w:r>
-                              <w:t>=</w:t>
+                              <w:rPr>
+                                <w:b/>
+                                <w:bCs/>
+                              </w:rPr>
+                              <w:t xml:space="preserve"> =</w:t>
+                            </w:r>
+                            <w:r>
+                              <w:rPr>
+                                <w:b/>
+                                <w:bCs/>
+                              </w:rPr>
+                              <w:t>5</w:t>
                             </w:r>
                           </w:p>
                         </w:txbxContent>
@@ -2738,23 +3098,39 @@
           </mc:Choice>
           <mc:Fallback>
             <w:pict>
-              <v:shape w14:anchorId="3E42F743" id="Text Box 108" o:spid="_x0000_s1042" type="#_x0000_t202" style="position:absolute;margin-left:27.7pt;margin-top:2.8pt;width:25.15pt;height:16.3pt;z-index:251635200;visibility:visible;mso-wrap-style:square;mso-width-percent:0;mso-height-percent:0;mso-wrap-distance-left:9pt;mso-wrap-distance-top:0;mso-wrap-distance-right:9pt;mso-wrap-distance-bottom:0;mso-position-horizontal:absolute;mso-position-horizontal-relative:text;mso-position-vertical:absolute;mso-position-vertical-relative:text;mso-width-percent:0;mso-height-percent:0;mso-width-relative:page;mso-height-relative:page;v-text-anchor:top" o:gfxdata="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" stroked="f">
+              <v:shape w14:anchorId="74DAEBFF" id="Text Box 113" o:spid="_x0000_s1042" type="#_x0000_t202" style="position:absolute;margin-left:26.6pt;margin-top:.75pt;width:41.35pt;height:16.3pt;z-index:251640320;visibility:visible;mso-wrap-style:square;mso-width-percent:0;mso-height-percent:0;mso-wrap-distance-left:9pt;mso-wrap-distance-top:0;mso-wrap-distance-right:9pt;mso-wrap-distance-bottom:0;mso-position-horizontal:absolute;mso-position-horizontal-relative:text;mso-position-vertical:absolute;mso-position-vertical-relative:text;mso-width-percent:0;mso-height-percent:0;mso-width-relative:page;mso-height-relative:page;v-text-anchor:top" o:gfxdata="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" stroked="f">
                 <v:path arrowok="t"/>
                 <v:textbox inset="0,0,0,0">
                   <w:txbxContent>
                     <w:p>
                       <w:pPr>
                         <w:spacing w:after="0" w:line="240" w:lineRule="auto"/>
+                        <w:rPr>
+                          <w:b/>
+                          <w:bCs/>
+                        </w:rPr>
                       </w:pPr>
                       <w:r>
                         <w:rPr>
-                          <w:sz w:val="20"/>
-                          <w:szCs w:val="20"/>
+                          <w:rFonts w:cs="Calibri"/>
+                          <w:b/>
+                          <w:bCs/>
                         </w:rPr>
-                        <w:t>d</w:t>
+                        <w:t>π</w:t>
                       </w:r>
                       <w:r>
-                        <w:t>=</w:t>
+                        <w:rPr>
+                          <w:b/>
+                          <w:bCs/>
+                        </w:rPr>
+                        <w:t xml:space="preserve"> =</w:t>
+                      </w:r>
+                      <w:r>
+                        <w:rPr>
+                          <w:b/>
+                          <w:bCs/>
+                        </w:rPr>
+                        <w:t>5</w:t>
                       </w:r>
                     </w:p>
                   </w:txbxContent>
@@ -2771,18 +3147,18 @@
         <mc:AlternateContent>
           <mc:Choice Requires="wps">
             <w:drawing>
-              <wp:anchor distT="0" distB="0" distL="114300" distR="114300" simplePos="0" relativeHeight="251634176" behindDoc="0" locked="0" layoutInCell="1" allowOverlap="1" wp14:anchorId="73E39C9D" wp14:editId="7DFC26B9">
+              <wp:anchor distT="0" distB="0" distL="114300" distR="114300" simplePos="0" relativeHeight="251639296" behindDoc="0" locked="0" layoutInCell="1" allowOverlap="1" wp14:anchorId="4BDF62D5" wp14:editId="76E5151E">
                 <wp:simplePos x="0" y="0"/>
                 <wp:positionH relativeFrom="column">
-                  <wp:posOffset>1418590</wp:posOffset>
+                  <wp:posOffset>1429230</wp:posOffset>
                 </wp:positionH>
                 <wp:positionV relativeFrom="paragraph">
-                  <wp:posOffset>35560</wp:posOffset>
+                  <wp:posOffset>17519</wp:posOffset>
                 </wp:positionV>
-                <wp:extent cx="319405" cy="207010"/>
-                <wp:effectExtent l="0" t="0" r="0" b="0"/>
+                <wp:extent cx="596030" cy="207010"/>
+                <wp:effectExtent l="0" t="0" r="1270" b="0"/>
                 <wp:wrapNone/>
-                <wp:docPr id="59" name="Text Box 107"/>
+                <wp:docPr id="61" name="Text Box 112"/>
                 <wp:cNvGraphicFramePr>
                   <a:graphicFrameLocks xmlns:a="http://schemas.openxmlformats.org/drawingml/2006/main"/>
                 </wp:cNvGraphicFramePr>
@@ -2795,7 +3171,7 @@
                       <wps:spPr bwMode="auto">
                         <a:xfrm>
                           <a:off x="0" y="0"/>
-                          <a:ext cx="319405" cy="207010"/>
+                          <a:ext cx="596030" cy="207010"/>
                         </a:xfrm>
                         <a:prstGeom prst="rect">
                           <a:avLst/>
@@ -2824,16 +3200,32 @@
                           <w:p>
                             <w:pPr>
                               <w:spacing w:after="0" w:line="240" w:lineRule="auto"/>
+                              <w:rPr>
+                                <w:b/>
+                                <w:bCs/>
+                              </w:rPr>
                             </w:pPr>
                             <w:r>
                               <w:rPr>
-                                <w:sz w:val="20"/>
-                                <w:szCs w:val="20"/>
+                                <w:rFonts w:cs="Calibri"/>
+                                <w:b/>
+                                <w:bCs/>
                               </w:rPr>
-                              <w:t>d</w:t>
+                              <w:t>π</w:t>
                             </w:r>
                             <w:r>
-                              <w:t>=</w:t>
+                              <w:rPr>
+                                <w:b/>
+                                <w:bCs/>
+                              </w:rPr>
+                              <w:t xml:space="preserve"> =</w:t>
+                            </w:r>
+                            <w:r>
+                              <w:rPr>
+                                <w:b/>
+                                <w:bCs/>
+                              </w:rPr>
+                              <w:t>3</w:t>
                             </w:r>
                           </w:p>
                         </w:txbxContent>
@@ -2855,23 +3247,39 @@
           </mc:Choice>
           <mc:Fallback>
             <w:pict>
-              <v:shape w14:anchorId="73E39C9D" id="Text Box 107" o:spid="_x0000_s1043" type="#_x0000_t202" style="position:absolute;margin-left:111.7pt;margin-top:2.8pt;width:25.15pt;height:16.3pt;z-index:251634176;visibility:visible;mso-wrap-style:square;mso-width-percent:0;mso-height-percent:0;mso-wrap-distance-left:9pt;mso-wrap-distance-top:0;mso-wrap-distance-right:9pt;mso-wrap-distance-bottom:0;mso-position-horizontal:absolute;mso-position-horizontal-relative:text;mso-position-vertical:absolute;mso-position-vertical-relative:text;mso-width-percent:0;mso-height-percent:0;mso-width-relative:page;mso-height-relative:page;v-text-anchor:top" o:gfxdata="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" stroked="f">
+              <v:shape w14:anchorId="4BDF62D5" id="Text Box 112" o:spid="_x0000_s1043" type="#_x0000_t202" style="position:absolute;margin-left:112.55pt;margin-top:1.4pt;width:46.95pt;height:16.3pt;z-index:251639296;visibility:visible;mso-wrap-style:square;mso-width-percent:0;mso-height-percent:0;mso-wrap-distance-left:9pt;mso-wrap-distance-top:0;mso-wrap-distance-right:9pt;mso-wrap-distance-bottom:0;mso-position-horizontal:absolute;mso-position-horizontal-relative:text;mso-position-vertical:absolute;mso-position-vertical-relative:text;mso-width-percent:0;mso-height-percent:0;mso-width-relative:page;mso-height-relative:page;v-text-anchor:top" o:gfxdata="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" stroked="f">
                 <v:path arrowok="t"/>
                 <v:textbox inset="0,0,0,0">
                   <w:txbxContent>
                     <w:p>
                       <w:pPr>
                         <w:spacing w:after="0" w:line="240" w:lineRule="auto"/>
+                        <w:rPr>
+                          <w:b/>
+                          <w:bCs/>
+                        </w:rPr>
                       </w:pPr>
                       <w:r>
                         <w:rPr>
-                          <w:sz w:val="20"/>
-                          <w:szCs w:val="20"/>
+                          <w:rFonts w:cs="Calibri"/>
+                          <w:b/>
+                          <w:bCs/>
                         </w:rPr>
-                        <w:t>d</w:t>
+                        <w:t>π</w:t>
                       </w:r>
                       <w:r>
-                        <w:t>=</w:t>
+                        <w:rPr>
+                          <w:b/>
+                          <w:bCs/>
+                        </w:rPr>
+                        <w:t xml:space="preserve"> =</w:t>
+                      </w:r>
+                      <w:r>
+                        <w:rPr>
+                          <w:b/>
+                          <w:bCs/>
+                        </w:rPr>
+                        <w:t>3</w:t>
                       </w:r>
                     </w:p>
                   </w:txbxContent>
@@ -2885,20 +3293,12 @@
     <w:p>
       <w:pPr>
         <w:spacing w:after="0"/>
-        <w:rPr>
-          <w:b/>
-        </w:rPr>
       </w:pPr>
     </w:p>
     <w:p>
       <w:pPr>
         <w:spacing w:after="0"/>
       </w:pPr>
-    </w:p>
-    <w:p>
-      <w:pPr>
-        <w:spacing w:after="0"/>
-      </w:pPr>
       <w:r>
         <w:rPr>
           <w:b/>
@@ -2924,15 +3324,7 @@
         <w:t xml:space="preserve"> points)</w:t>
       </w:r>
       <w:r>
-        <w:t xml:space="preserve"> Show how Depth First Search works on the graph below by marking on the graph the discovery and finishing times (d and f) for each vertex and the classification of each edge. Assume that </w:t>
-      </w:r>
-      <w:proofErr w:type="gramStart"/>
-      <w:r>
-        <w:t>the for</w:t>
-      </w:r>
-      <w:proofErr w:type="gramEnd"/>
-      <w:r>
-        <w:t xml:space="preserve"> loops in DFS and DFS-VISIT consider vertices alphabetically.</w:t>
+        <w:t xml:space="preserve"> Show how Depth First Search works on the graph below by marking on the graph the discovery and finishing times (d and f) for each vertex and the classification of each edge. Assume that the for loops in DFS and DFS-VISIT consider vertices alphabetically.</w:t>
       </w:r>
     </w:p>
     <w:p>
@@ -4918,15 +5310,7 @@
         <w:t xml:space="preserve"> points)</w:t>
       </w:r>
       <w:r>
-        <w:t xml:space="preserve"> List the vertices of the graph below in Topological Order, as produced by the Topological Sort algorithm. Assume that </w:t>
-      </w:r>
-      <w:proofErr w:type="gramStart"/>
-      <w:r>
-        <w:t>the for</w:t>
-      </w:r>
-      <w:proofErr w:type="gramEnd"/>
-      <w:r>
-        <w:t xml:space="preserve"> loops in DFS and DFS-VISIT consider vertices alphabetically.</w:t>
+        <w:t xml:space="preserve"> List the vertices of the graph below in Topological Order, as produced by the Topological Sort algorithm. Assume that the for loops in DFS and DFS-VISIT consider vertices alphabetically.</w:t>
       </w:r>
     </w:p>
     <w:p>
@@ -7900,24 +8284,13 @@
         <w:rPr>
           <w:b/>
         </w:rPr>
+        <w:t xml:space="preserve"> points)</w:t>
+      </w:r>
+      <w:r>
         <w:t xml:space="preserve"> </w:t>
       </w:r>
-      <w:proofErr w:type="gramStart"/>
-      <w:r>
-        <w:rPr>
-          <w:b/>
-        </w:rPr>
-        <w:t>points)</w:t>
-      </w:r>
-      <w:r>
-        <w:t xml:space="preserve"> </w:t>
-      </w:r>
-      <w:r>
-        <w:t xml:space="preserve"> Do</w:t>
-      </w:r>
-      <w:proofErr w:type="gramEnd"/>
-      <w:r>
-        <w:t xml:space="preserve"> Problem 24.1-1 (p. 654) (you do not have to do the last part, i.e., running the algorithm again after changing an edge weight). </w:t>
+      <w:r>
+        <w:t xml:space="preserve"> Do Problem 24.1-1 (p. 654) (you do not have to do the last part, i.e., running the algorithm again after changing an edge weight). </w:t>
       </w:r>
     </w:p>
     <w:p>
@@ -7989,15 +8362,7 @@
         <w:t xml:space="preserve"> </w:t>
       </w:r>
       <w:r>
-        <w:t xml:space="preserve">Do Problem 24.2-1 (p. 657). Show the results </w:t>
-      </w:r>
-      <w:proofErr w:type="gramStart"/>
-      <w:r>
-        <w:t>similar to</w:t>
-      </w:r>
-      <w:proofErr w:type="gramEnd"/>
-      <w:r>
-        <w:t xml:space="preserve"> Fig. 24.5.</w:t>
+        <w:t>Do Problem 24.2-1 (p. 657). Show the results similar to Fig. 24.5.</w:t>
       </w:r>
     </w:p>
     <w:p>

</xml_diff>